<commit_message>
feat: everything but the program working perfectly
</commit_message>
<xml_diff>
--- a/Wk4/MemoryManagement/MemoryManagement Policy and Mechanism.docx
+++ b/Wk4/MemoryManagement/MemoryManagement Policy and Mechanism.docx
@@ -215,71 +215,259 @@
         <w:spacing w:line="480" w:lineRule="auto"/>
         <w:rPr>
           <w:rFonts w:ascii="Times New Roman" w:hAnsi="Times New Roman"/>
-          <w:b/>
-          <w:bCs/>
-        </w:rPr>
-      </w:pPr>
-      <w:r>
-        <w:rPr>
-          <w:rFonts w:ascii="Times New Roman" w:hAnsi="Times New Roman"/>
-          <w:b/>
-          <w:bCs/>
-        </w:rPr>
-        <w:t>Explanation</w:t>
+        </w:rPr>
+      </w:pPr>
+      <w:r>
+        <w:rPr>
+          <w:rFonts w:ascii="Times New Roman" w:hAnsi="Times New Roman"/>
+        </w:rPr>
+        <w:tab/>
+      </w:r>
+      <w:r>
+        <w:rPr>
+          <w:rFonts w:ascii="Times New Roman" w:hAnsi="Times New Roman"/>
+        </w:rPr>
+        <w:t>Modern</w:t>
+      </w:r>
+      <w:r>
+        <w:rPr>
+          <w:rFonts w:ascii="Times New Roman" w:hAnsi="Times New Roman"/>
+        </w:rPr>
+        <w:t xml:space="preserve"> virtual memory management is</w:t>
+      </w:r>
+      <w:r>
+        <w:rPr>
+          <w:rFonts w:ascii="Times New Roman" w:hAnsi="Times New Roman"/>
+        </w:rPr>
+        <w:t xml:space="preserve"> modularized </w:t>
+      </w:r>
+      <w:r>
+        <w:rPr>
+          <w:rFonts w:ascii="Times New Roman" w:hAnsi="Times New Roman"/>
+        </w:rPr>
+        <w:t>to separate</w:t>
+      </w:r>
+      <w:r>
+        <w:rPr>
+          <w:rFonts w:ascii="Times New Roman" w:hAnsi="Times New Roman"/>
+        </w:rPr>
+        <w:t xml:space="preserve"> concerns </w:t>
+      </w:r>
+      <w:r>
+        <w:rPr>
+          <w:rFonts w:ascii="Times New Roman" w:hAnsi="Times New Roman"/>
+        </w:rPr>
+        <w:t>over</w:t>
+      </w:r>
+      <w:bookmarkStart w:id="0" w:name="_GoBack"/>
+      <w:bookmarkEnd w:id="0"/>
+      <w:r>
+        <w:rPr>
+          <w:rFonts w:ascii="Times New Roman" w:hAnsi="Times New Roman"/>
+        </w:rPr>
+        <w:t xml:space="preserve"> access policy and algorithmic process</w:t>
+      </w:r>
+      <w:r>
+        <w:rPr>
+          <w:rFonts w:ascii="Times New Roman" w:hAnsi="Times New Roman"/>
+        </w:rPr>
+        <w:t xml:space="preserve">ing. In the model outlined by Tanenbaum and Bos in </w:t>
+      </w:r>
+      <w:r>
+        <w:rPr>
+          <w:rFonts w:ascii="Times New Roman" w:hAnsi="Times New Roman"/>
+          <w:i/>
+          <w:iCs/>
+        </w:rPr>
+        <w:t>Modern Operating Systems</w:t>
+      </w:r>
+      <w:r>
+        <w:rPr>
+          <w:rFonts w:ascii="Times New Roman" w:hAnsi="Times New Roman"/>
+        </w:rPr>
+        <w:t xml:space="preserve">, the external pager </w:t>
+      </w:r>
+      <w:r>
+        <w:rPr>
+          <w:rFonts w:ascii="Times New Roman" w:hAnsi="Times New Roman"/>
+        </w:rPr>
+        <w:t>operates</w:t>
+      </w:r>
+      <w:r>
+        <w:rPr>
+          <w:rFonts w:ascii="Times New Roman" w:hAnsi="Times New Roman"/>
+        </w:rPr>
+        <w:t xml:space="preserve"> within the user space while the page fault handler and low-level MMU handler run in the kernel space (2015).</w:t>
+      </w:r>
+      <w:r>
+        <w:rPr>
+          <w:rFonts w:ascii="Times New Roman" w:hAnsi="Times New Roman"/>
+        </w:rPr>
+        <w:t xml:space="preserve"> The external pager doesn’t have access to the </w:t>
+      </w:r>
+      <w:r>
+        <w:rPr>
+          <w:rFonts w:ascii="Times New Roman" w:hAnsi="Times New Roman"/>
+          <w:i/>
+          <w:iCs/>
+        </w:rPr>
+        <w:t>M</w:t>
+      </w:r>
+      <w:r>
+        <w:rPr>
+          <w:rFonts w:ascii="Times New Roman" w:hAnsi="Times New Roman"/>
+        </w:rPr>
+        <w:t xml:space="preserve"> and </w:t>
+      </w:r>
+      <w:r>
+        <w:rPr>
+          <w:rFonts w:ascii="Times New Roman" w:hAnsi="Times New Roman"/>
+          <w:i/>
+          <w:iCs/>
+        </w:rPr>
+        <w:t>R</w:t>
+      </w:r>
+      <w:r>
+        <w:rPr>
+          <w:rFonts w:ascii="Times New Roman" w:hAnsi="Times New Roman"/>
+        </w:rPr>
+        <w:t xml:space="preserve"> bits of the page frames, so the page fault handler sifts through potential protection faults</w:t>
+      </w:r>
+      <w:r>
+        <w:rPr>
+          <w:rFonts w:ascii="Times New Roman" w:hAnsi="Times New Roman"/>
+        </w:rPr>
+        <w:t xml:space="preserve"> and determines a page replacement algorithm to use</w:t>
+      </w:r>
+      <w:r>
+        <w:rPr>
+          <w:rFonts w:ascii="Times New Roman" w:hAnsi="Times New Roman"/>
+        </w:rPr>
+        <w:t xml:space="preserve"> </w:t>
+      </w:r>
+      <w:r>
+        <w:rPr>
+          <w:rFonts w:ascii="Times New Roman" w:hAnsi="Times New Roman"/>
+        </w:rPr>
+        <w:t>before signaling the pager</w:t>
+      </w:r>
+      <w:r>
+        <w:rPr>
+          <w:rFonts w:ascii="Times New Roman" w:hAnsi="Times New Roman"/>
+        </w:rPr>
+        <w:t xml:space="preserve"> to grab a page</w:t>
+      </w:r>
+      <w:r>
+        <w:rPr>
+          <w:rFonts w:ascii="Times New Roman" w:hAnsi="Times New Roman"/>
+        </w:rPr>
+        <w:t xml:space="preserve"> (Tanenbaum, 2002)</w:t>
+      </w:r>
+      <w:r>
+        <w:rPr>
+          <w:rFonts w:ascii="Times New Roman" w:hAnsi="Times New Roman"/>
+        </w:rPr>
+        <w:t>.</w:t>
+      </w:r>
+      <w:r>
+        <w:rPr>
+          <w:rFonts w:ascii="Times New Roman" w:hAnsi="Times New Roman"/>
+        </w:rPr>
+        <w:t xml:space="preserve"> Once the pager retrieves the data, it stores it in a part of its internal memory. It signals the page fault handler to </w:t>
+      </w:r>
+      <w:r>
+        <w:rPr>
+          <w:rFonts w:ascii="Times New Roman" w:hAnsi="Times New Roman"/>
+        </w:rPr>
+        <w:t>remove</w:t>
+      </w:r>
+      <w:r>
+        <w:rPr>
+          <w:rFonts w:ascii="Times New Roman" w:hAnsi="Times New Roman"/>
+        </w:rPr>
+        <w:t xml:space="preserve"> it from the pager’s memory and send the page to the MMU handler for adding to the user’s page tables. After that whole process concludes, the fault-raising process continues as though nothing happened.</w:t>
       </w:r>
     </w:p>
     <w:p>
       <w:pPr>
         <w:spacing w:line="480" w:lineRule="auto"/>
-        <w:rPr>
-          <w:rFonts w:ascii="Times New Roman" w:hAnsi="Times New Roman"/>
-        </w:rPr>
-      </w:pPr>
-      <w:r>
-        <w:rPr>
-          <w:rFonts w:ascii="Times New Roman" w:hAnsi="Times New Roman"/>
-        </w:rPr>
-        <w:tab/>
-      </w:r>
-      <w:r>
-        <w:rPr>
-          <w:rFonts w:ascii="Times New Roman" w:hAnsi="Times New Roman"/>
-        </w:rPr>
-        <w:t>Paragraph</w:t>
-      </w:r>
-      <w:r>
-        <w:rPr>
-          <w:rFonts w:ascii="Times New Roman" w:hAnsi="Times New Roman"/>
-        </w:rPr>
-        <w:t xml:space="preserve"> </w:t>
-      </w:r>
-    </w:p>
-    <w:p>
-      <w:pPr>
-        <w:spacing w:line="480" w:lineRule="auto"/>
-        <w:rPr>
-          <w:rFonts w:ascii="Times New Roman" w:hAnsi="Times New Roman"/>
-        </w:rPr>
-      </w:pPr>
-      <w:r>
-        <w:rPr>
-          <w:rFonts w:ascii="Times New Roman" w:hAnsi="Times New Roman"/>
-        </w:rPr>
-        <w:t xml:space="preserve">Citations: </w:t>
-      </w:r>
-    </w:p>
-    <w:p>
-      <w:pPr>
-        <w:pStyle w:val="ListParagraph"/>
-        <w:numPr>
-          <w:ilvl w:val="0"/>
-          <w:numId w:val="4"/>
-        </w:numPr>
-        <w:spacing w:line="480" w:lineRule="auto"/>
-        <w:rPr>
-          <w:rFonts w:ascii="Times New Roman" w:hAnsi="Times New Roman"/>
-        </w:rPr>
-      </w:pPr>
+        <w:ind w:firstLine="720"/>
+        <w:rPr>
+          <w:rFonts w:ascii="Times New Roman" w:hAnsi="Times New Roman"/>
+        </w:rPr>
+      </w:pPr>
+      <w:r>
+        <w:rPr>
+          <w:rFonts w:ascii="Times New Roman" w:hAnsi="Times New Roman"/>
+        </w:rPr>
+        <w:t xml:space="preserve">With this </w:t>
+      </w:r>
+      <w:r>
+        <w:rPr>
+          <w:rFonts w:ascii="Times New Roman" w:hAnsi="Times New Roman"/>
+        </w:rPr>
+        <w:t>separation model in place, each of the three pieces are streamlined to perform the bare minimum they must. T</w:t>
+      </w:r>
+      <w:r>
+        <w:rPr>
+          <w:rFonts w:ascii="Times New Roman" w:hAnsi="Times New Roman"/>
+        </w:rPr>
+        <w:t xml:space="preserve">he external pager is just a worker that does as it’s told, free from performing logic to </w:t>
+      </w:r>
+      <w:r>
+        <w:rPr>
+          <w:rFonts w:ascii="Times New Roman" w:hAnsi="Times New Roman"/>
+        </w:rPr>
+        <w:t>check</w:t>
+      </w:r>
+      <w:r>
+        <w:rPr>
+          <w:rFonts w:ascii="Times New Roman" w:hAnsi="Times New Roman"/>
+        </w:rPr>
+        <w:t xml:space="preserve"> permissions or algorithms to run. All it does is track the virtual page data and shuttle page frames and addresses as directed</w:t>
+      </w:r>
+      <w:r>
+        <w:rPr>
+          <w:rFonts w:ascii="Times New Roman" w:hAnsi="Times New Roman"/>
+        </w:rPr>
+        <w:t xml:space="preserve"> (Tanenbaum, 2002)</w:t>
+      </w:r>
+      <w:r>
+        <w:rPr>
+          <w:rFonts w:ascii="Times New Roman" w:hAnsi="Times New Roman"/>
+        </w:rPr>
+        <w:t>.</w:t>
+      </w:r>
+      <w:r>
+        <w:rPr>
+          <w:rFonts w:ascii="Times New Roman" w:hAnsi="Times New Roman"/>
+        </w:rPr>
+        <w:t xml:space="preserve"> The policy is entirely determined </w:t>
+      </w:r>
+      <w:r>
+        <w:rPr>
+          <w:rFonts w:ascii="Times New Roman" w:hAnsi="Times New Roman"/>
+        </w:rPr>
+        <w:t>in the kernel space, where</w:t>
+      </w:r>
+      <w:r>
+        <w:rPr>
+          <w:rFonts w:ascii="Times New Roman" w:hAnsi="Times New Roman"/>
+        </w:rPr>
+        <w:t xml:space="preserve"> the page fault handler will have</w:t>
+      </w:r>
+      <w:r>
+        <w:rPr>
+          <w:rFonts w:ascii="Times New Roman" w:hAnsi="Times New Roman"/>
+        </w:rPr>
+        <w:t xml:space="preserve"> the access it needs</w:t>
+      </w:r>
+      <w:r>
+        <w:rPr>
+          <w:rFonts w:ascii="Times New Roman" w:hAnsi="Times New Roman"/>
+        </w:rPr>
+        <w:t xml:space="preserve">. Another subtle benefit to this architecture is keeping the highly custom code separate. The MMU handler is composed of machine-dependent code, which must be rewritten before porting the operating system to another platform </w:t>
+      </w:r>
       <w:r>
         <w:rPr>
           <w:rFonts w:ascii="Times New Roman" w:hAnsi="Times New Roman"/>
@@ -293,7 +481,7 @@
           <w:kern w:val="32"/>
           <w:szCs w:val="24"/>
         </w:rPr>
-        <w:t>Tanenbaum</w:t>
+        <w:t>Tanenbaum and Bos, 2015)</w:t>
       </w:r>
       <w:r>
         <w:rPr>
@@ -302,26 +490,7 @@
           <w:kern w:val="32"/>
           <w:szCs w:val="24"/>
         </w:rPr>
-        <w:t>, 2002)</w:t>
-      </w:r>
-    </w:p>
-    <w:p>
-      <w:pPr>
-        <w:pStyle w:val="ListParagraph"/>
-        <w:numPr>
-          <w:ilvl w:val="0"/>
-          <w:numId w:val="4"/>
-        </w:numPr>
-        <w:spacing w:line="480" w:lineRule="auto"/>
-        <w:rPr>
-          <w:rFonts w:ascii="Times New Roman" w:hAnsi="Times New Roman"/>
-        </w:rPr>
-      </w:pPr>
-      <w:r>
-        <w:rPr>
-          <w:rFonts w:ascii="Times New Roman" w:hAnsi="Times New Roman"/>
-        </w:rPr>
-        <w:t>(</w:t>
+        <w:t>.</w:t>
       </w:r>
       <w:r>
         <w:rPr>
@@ -330,97 +499,8 @@
           <w:kern w:val="32"/>
           <w:szCs w:val="24"/>
         </w:rPr>
-        <w:t>Tanenbaum</w:t>
-      </w:r>
-      <w:r>
-        <w:rPr>
-          <w:rFonts w:ascii="Times New Roman" w:hAnsi="Times New Roman" w:cs="Lucida Sans Unicode"/>
-          <w:bCs/>
-          <w:kern w:val="32"/>
-          <w:szCs w:val="24"/>
-        </w:rPr>
-        <w:t xml:space="preserve"> and </w:t>
-      </w:r>
-      <w:r>
-        <w:rPr>
-          <w:rFonts w:ascii="Times New Roman" w:hAnsi="Times New Roman" w:cs="Lucida Sans Unicode"/>
-          <w:bCs/>
-          <w:kern w:val="32"/>
-          <w:szCs w:val="24"/>
-        </w:rPr>
-        <w:t>Bos</w:t>
-      </w:r>
-      <w:r>
-        <w:rPr>
-          <w:rFonts w:ascii="Times New Roman" w:hAnsi="Times New Roman" w:cs="Lucida Sans Unicode"/>
-          <w:bCs/>
-          <w:kern w:val="32"/>
-          <w:szCs w:val="24"/>
-        </w:rPr>
-        <w:t>, 2015</w:t>
-      </w:r>
-      <w:r>
-        <w:rPr>
-          <w:rFonts w:ascii="Times New Roman" w:hAnsi="Times New Roman" w:cs="Lucida Sans Unicode"/>
-          <w:bCs/>
-          <w:kern w:val="32"/>
-          <w:szCs w:val="24"/>
-        </w:rPr>
-        <w:t>)</w:t>
-      </w:r>
-      <w:bookmarkStart w:id="0" w:name="_GoBack"/>
-      <w:bookmarkEnd w:id="0"/>
-    </w:p>
-    <w:p>
-      <w:pPr>
-        <w:pStyle w:val="ListParagraph"/>
-        <w:numPr>
-          <w:ilvl w:val="0"/>
-          <w:numId w:val="3"/>
-        </w:numPr>
-        <w:spacing w:line="480" w:lineRule="auto"/>
-        <w:rPr>
-          <w:rFonts w:ascii="Times New Roman" w:hAnsi="Times New Roman"/>
-          <w:bCs/>
-          <w:szCs w:val="24"/>
-        </w:rPr>
-      </w:pPr>
-      <w:r>
-        <w:rPr>
-          <w:rFonts w:ascii="Times New Roman" w:hAnsi="Times New Roman"/>
-          <w:bCs/>
-          <w:szCs w:val="24"/>
-        </w:rPr>
-        <w:t xml:space="preserve">Research how the separation of Policy and Mechanism is achieved in a Virtual Memory Management system and why this is important in a Virtual Memory Management system. Write up (100-200 words) a summary of your research that outlines the responsibilities between the MMU, the Page Fault Handler, and the External Pager function and how they all cooperate together to achieve separation of Policy and Mechanism. Provide a </w:t>
-      </w:r>
-      <w:proofErr w:type="spellStart"/>
-      <w:r>
-        <w:rPr>
-          <w:rFonts w:ascii="Times New Roman" w:hAnsi="Times New Roman"/>
-          <w:bCs/>
-          <w:szCs w:val="24"/>
-        </w:rPr>
-        <w:t>turnitin</w:t>
-      </w:r>
-      <w:proofErr w:type="spellEnd"/>
-      <w:r>
-        <w:rPr>
-          <w:rFonts w:ascii="Times New Roman" w:hAnsi="Times New Roman"/>
-          <w:bCs/>
-          <w:szCs w:val="24"/>
-        </w:rPr>
-        <w:t xml:space="preserve"> report for this part of the assignment.</w:t>
-      </w:r>
-    </w:p>
-    <w:p>
-      <w:pPr>
-        <w:spacing w:line="480" w:lineRule="auto"/>
-        <w:rPr>
-          <w:rFonts w:ascii="Times New Roman" w:hAnsi="Times New Roman"/>
-          <w:bCs/>
-          <w:szCs w:val="24"/>
-        </w:rPr>
-      </w:pPr>
+        <w:t xml:space="preserve"> This lightens the burden on those responsible for porting the kernel to new systems, resulting in a greater developer experience.</w:t>
+      </w:r>
     </w:p>
     <w:p>
       <w:pPr>
@@ -2312,7 +2392,7 @@
 </file>
 
 <file path=customXml/itemProps6.xml><?xml version="1.0" encoding="utf-8"?>
-<ds:datastoreItem xmlns:ds="http://schemas.openxmlformats.org/officeDocument/2006/customXml" ds:itemID="{6B78F9EF-B18D-434C-A9E5-4EE7436A163E}">
+<ds:datastoreItem xmlns:ds="http://schemas.openxmlformats.org/officeDocument/2006/customXml" ds:itemID="{39A58783-E140-3E4C-9E2D-C2064350B9C7}">
   <ds:schemaRefs>
     <ds:schemaRef ds:uri="http://schemas.openxmlformats.org/officeDocument/2006/bibliography"/>
   </ds:schemaRefs>

</xml_diff>